<commit_message>
wrote test for p2
</commit_message>
<xml_diff>
--- a/5-Parser/5 - Parser Part 3.docx
+++ b/5-Parser/5 - Parser Part 3.docx
@@ -1,16 +1,13 @@
 
 <file path=word/document.xml><?xml version="1.0" encoding="utf-8"?>
-<w:document xmlns:wpc="http://schemas.microsoft.com/office/word/2010/wordprocessingCanvas" xmlns:cx="http://schemas.microsoft.com/office/drawing/2014/chartex" xmlns:cx1="http://schemas.microsoft.com/office/drawing/2015/9/8/chartex" xmlns:cx2="http://schemas.microsoft.com/office/drawing/2015/10/21/chartex" xmlns:cx3="http://schemas.microsoft.com/office/drawing/2016/5/9/chartex" xmlns:cx4="http://schemas.microsoft.com/office/drawing/2016/5/10/chartex" xmlns:cx5="http://schemas.microsoft.com/office/drawing/2016/5/11/chartex" xmlns:cx6="http://schemas.microsoft.com/office/drawing/2016/5/12/chartex" xmlns:cx7="http://schemas.microsoft.com/office/drawing/2016/5/13/chartex" xmlns:cx8="http://schemas.microsoft.com/office/drawing/2016/5/14/chartex" xmlns:mc="http://schemas.openxmlformats.org/markup-compatibility/2006" xmlns:aink="http://schemas.microsoft.com/office/drawing/2016/ink" xmlns:am3d="http://schemas.microsoft.com/office/drawing/2017/model3d" xmlns:o="urn:schemas-microsoft-com:office:office" xmlns:oel="http://schemas.microsoft.com/office/2019/extlst" xmlns:r="http://schemas.openxmlformats.org/officeDocument/2006/relationships" xmlns:m="http://schemas.openxmlformats.org/officeDocument/2006/math" xmlns:v="urn:schemas-microsoft-com:vml" xmlns:wp14="http://schemas.microsoft.com/office/word/2010/wordprocessingDrawing" xmlns:wp="http://schemas.openxmlformats.org/drawingml/2006/wordprocessingDrawing" xmlns:w10="urn:schemas-microsoft-com:office:word" xmlns:w="http://schemas.openxmlformats.org/wordprocessingml/2006/main" xmlns:w14="http://schemas.microsoft.com/office/word/2010/wordml" xmlns:w15="http://schemas.microsoft.com/office/word/2012/wordml" xmlns:w16cex="http://schemas.microsoft.com/office/word/2018/wordml/cex" xmlns:w16cid="http://schemas.microsoft.com/office/word/2016/wordml/cid" xmlns:w16="http://schemas.microsoft.com/office/word/2018/wordml" xmlns:w16du="http://schemas.microsoft.com/office/word/2023/wordml/word16du" xmlns:w16sdtdh="http://schemas.microsoft.com/office/word/2020/wordml/sdtdatahash" xmlns:w16se="http://schemas.microsoft.com/office/word/2015/wordml/symex" xmlns:wpg="http://schemas.microsoft.com/office/word/2010/wordprocessingGroup" xmlns:wpi="http://schemas.microsoft.com/office/word/2010/wordprocessingInk" xmlns:wne="http://schemas.microsoft.com/office/word/2006/wordml" xmlns:wps="http://schemas.microsoft.com/office/word/2010/wordprocessingShape" mc:Ignorable="w14 w15 w16se w16cid w16 w16cex w16sdtdh wp14">
+<w:document xmlns:wpc="http://schemas.microsoft.com/office/word/2010/wordprocessingCanvas" xmlns:cx="http://schemas.microsoft.com/office/drawing/2014/chartex" xmlns:cx1="http://schemas.microsoft.com/office/drawing/2015/9/8/chartex" xmlns:cx2="http://schemas.microsoft.com/office/drawing/2015/10/21/chartex" xmlns:cx3="http://schemas.microsoft.com/office/drawing/2016/5/9/chartex" xmlns:cx4="http://schemas.microsoft.com/office/drawing/2016/5/10/chartex" xmlns:cx5="http://schemas.microsoft.com/office/drawing/2016/5/11/chartex" xmlns:cx6="http://schemas.microsoft.com/office/drawing/2016/5/12/chartex" xmlns:cx7="http://schemas.microsoft.com/office/drawing/2016/5/13/chartex" xmlns:cx8="http://schemas.microsoft.com/office/drawing/2016/5/14/chartex" xmlns:mc="http://schemas.openxmlformats.org/markup-compatibility/2006" xmlns:aink="http://schemas.microsoft.com/office/drawing/2016/ink" xmlns:am3d="http://schemas.microsoft.com/office/drawing/2017/model3d" xmlns:o="urn:schemas-microsoft-com:office:office" xmlns:oel="http://schemas.microsoft.com/office/2019/extlst" xmlns:r="http://schemas.openxmlformats.org/officeDocument/2006/relationships" xmlns:m="http://schemas.openxmlformats.org/officeDocument/2006/math" xmlns:v="urn:schemas-microsoft-com:vml" xmlns:wp14="http://schemas.microsoft.com/office/word/2010/wordprocessingDrawing" xmlns:wp="http://schemas.openxmlformats.org/drawingml/2006/wordprocessingDrawing" xmlns:w10="urn:schemas-microsoft-com:office:word" xmlns:w="http://schemas.openxmlformats.org/wordprocessingml/2006/main" xmlns:w14="http://schemas.microsoft.com/office/word/2010/wordml" xmlns:w15="http://schemas.microsoft.com/office/word/2012/wordml" xmlns:w16cex="http://schemas.microsoft.com/office/word/2018/wordml/cex" xmlns:w16cid="http://schemas.microsoft.com/office/word/2016/wordml/cid" xmlns:w16="http://schemas.microsoft.com/office/word/2018/wordml" xmlns:w16sdtdh="http://schemas.microsoft.com/office/word/2020/wordml/sdtdatahash" xmlns:w16se="http://schemas.microsoft.com/office/word/2015/wordml/symex" xmlns:wpg="http://schemas.microsoft.com/office/word/2010/wordprocessingGroup" xmlns:wpi="http://schemas.microsoft.com/office/word/2010/wordprocessingInk" xmlns:wne="http://schemas.microsoft.com/office/word/2006/wordml" xmlns:wps="http://schemas.microsoft.com/office/word/2010/wordprocessingShape" mc:Ignorable="w14 w15 w16se w16cid w16 w16cex w16sdtdh wp14">
   <w:body>
     <w:p>
       <w:pPr>
         <w:pStyle w:val="Heading1"/>
       </w:pPr>
       <w:r>
-        <w:t xml:space="preserve">ICSI 311 Assignment 4 – The Parser Part </w:t>
-      </w:r>
-      <w:r>
-        <w:t>3</w:t>
+        <w:t>ICSI 311 Assignment 4 – The Parser Part 3</w:t>
       </w:r>
     </w:p>
     <w:p>
@@ -1314,15 +1311,7 @@
                 <w:sz w:val="24"/>
                 <w:szCs w:val="24"/>
               </w:rPr>
-              <w:t xml:space="preserve"> </w:t>
-            </w:r>
-            <w:r>
-              <w:rPr>
-                <w:rFonts w:ascii="Times New Roman" w:eastAsia="Times New Roman" w:hAnsi="Times New Roman" w:cs="Times New Roman"/>
-                <w:sz w:val="24"/>
-                <w:szCs w:val="24"/>
-              </w:rPr>
-              <w:t>(DONE!)</w:t>
+              <w:t xml:space="preserve"> (DONE!)</w:t>
             </w:r>
           </w:p>
         </w:tc>
@@ -1596,15 +1585,7 @@
                 <w:sz w:val="24"/>
                 <w:szCs w:val="24"/>
               </w:rPr>
-              <w:t xml:space="preserve"> </w:t>
-            </w:r>
-            <w:r>
-              <w:rPr>
-                <w:rFonts w:ascii="Times New Roman" w:eastAsia="Times New Roman" w:hAnsi="Times New Roman" w:cs="Times New Roman"/>
-                <w:sz w:val="24"/>
-                <w:szCs w:val="24"/>
-              </w:rPr>
-              <w:t>(DONE!)</w:t>
+              <w:t xml:space="preserve"> (DONE!)</w:t>
             </w:r>
           </w:p>
           <w:p>
@@ -1899,15 +1880,7 @@
                 <w:sz w:val="24"/>
                 <w:szCs w:val="24"/>
               </w:rPr>
-              <w:t xml:space="preserve"> </w:t>
-            </w:r>
-            <w:r>
-              <w:rPr>
-                <w:rFonts w:ascii="Times New Roman" w:eastAsia="Times New Roman" w:hAnsi="Times New Roman" w:cs="Times New Roman"/>
-                <w:sz w:val="24"/>
-                <w:szCs w:val="24"/>
-              </w:rPr>
-              <w:t>(DONE!)</w:t>
+              <w:t xml:space="preserve"> (DONE!)</w:t>
             </w:r>
           </w:p>
           <w:p>
@@ -1933,15 +1906,7 @@
                 <w:sz w:val="24"/>
                 <w:szCs w:val="24"/>
               </w:rPr>
-              <w:t xml:space="preserve"> </w:t>
-            </w:r>
-            <w:r>
-              <w:rPr>
-                <w:rFonts w:ascii="Times New Roman" w:eastAsia="Times New Roman" w:hAnsi="Times New Roman" w:cs="Times New Roman"/>
-                <w:sz w:val="24"/>
-                <w:szCs w:val="24"/>
-              </w:rPr>
-              <w:t>(DONE!)</w:t>
+              <w:t xml:space="preserve"> (DONE!)</w:t>
             </w:r>
           </w:p>
           <w:p>
@@ -1967,15 +1932,7 @@
                 <w:sz w:val="24"/>
                 <w:szCs w:val="24"/>
               </w:rPr>
-              <w:t xml:space="preserve"> </w:t>
-            </w:r>
-            <w:r>
-              <w:rPr>
-                <w:rFonts w:ascii="Times New Roman" w:eastAsia="Times New Roman" w:hAnsi="Times New Roman" w:cs="Times New Roman"/>
-                <w:sz w:val="24"/>
-                <w:szCs w:val="24"/>
-              </w:rPr>
-              <w:t>(DONE!)</w:t>
+              <w:t xml:space="preserve"> (DONE!)</w:t>
             </w:r>
           </w:p>
         </w:tc>
@@ -3984,7 +3941,7 @@
       <w:r>
         <w:t xml:space="preserve">Source: </w:t>
       </w:r>
-      <w:hyperlink r:id="rId6" w:history="1">
+      <w:hyperlink r:id="rId6" w:anchor="tab41" w:history="1">
         <w:r>
           <w:rPr>
             <w:rStyle w:val="Hyperlink"/>
@@ -4156,6 +4113,21 @@
       </w:r>
       <w:r>
         <w:t xml:space="preserve">is about 400 lines of fairly repetitive code. </w:t>
+      </w:r>
+    </w:p>
+    <w:p>
+      <w:pPr>
+        <w:pStyle w:val="ListParagraph"/>
+        <w:numPr>
+          <w:ilvl w:val="0"/>
+          <w:numId w:val="1"/>
+        </w:numPr>
+      </w:pPr>
+      <w:r>
+        <w:t xml:space="preserve">Ternary will require a new node type (TernaryNode) because it has </w:t>
+      </w:r>
+      <w:r>
+        <w:t>a Boolean expression, a true case and a false case.</w:t>
       </w:r>
       <w:r>
         <w:br/>
@@ -4486,13 +4458,7 @@
           </w:tcPr>
           <w:p>
             <w:r>
-              <w:t>Attempted(</w:t>
-            </w:r>
-            <w:r>
-              <w:t>5</w:t>
-            </w:r>
-            <w:r>
-              <w:t>)</w:t>
+              <w:t>Attempted(5)</w:t>
             </w:r>
           </w:p>
         </w:tc>
@@ -4543,13 +4509,7 @@
           </w:tcPr>
           <w:p>
             <w:r>
-              <w:t>Attempted(</w:t>
-            </w:r>
-            <w:r>
-              <w:t>3</w:t>
-            </w:r>
-            <w:r>
-              <w:t>)</w:t>
+              <w:t>Attempted(3)</w:t>
             </w:r>
           </w:p>
         </w:tc>
@@ -4600,13 +4560,7 @@
           </w:tcPr>
           <w:p>
             <w:r>
-              <w:t>Attempted(</w:t>
-            </w:r>
-            <w:r>
-              <w:t>3</w:t>
-            </w:r>
-            <w:r>
-              <w:t>)</w:t>
+              <w:t>Attempted(3)</w:t>
             </w:r>
           </w:p>
         </w:tc>
@@ -4657,13 +4611,7 @@
           </w:tcPr>
           <w:p>
             <w:r>
-              <w:t>Attempted(</w:t>
-            </w:r>
-            <w:r>
-              <w:t>3</w:t>
-            </w:r>
-            <w:r>
-              <w:t>)</w:t>
+              <w:t>Attempted(3)</w:t>
             </w:r>
           </w:p>
         </w:tc>
@@ -4714,13 +4662,7 @@
           </w:tcPr>
           <w:p>
             <w:r>
-              <w:t>Attempted(</w:t>
-            </w:r>
-            <w:r>
-              <w:t>3</w:t>
-            </w:r>
-            <w:r>
-              <w:t>)</w:t>
+              <w:t>Attempted(3)</w:t>
             </w:r>
           </w:p>
         </w:tc>
@@ -4771,13 +4713,7 @@
           </w:tcPr>
           <w:p>
             <w:r>
-              <w:t>Attempted(</w:t>
-            </w:r>
-            <w:r>
-              <w:t>3</w:t>
-            </w:r>
-            <w:r>
-              <w:t>)</w:t>
+              <w:t>Attempted(3)</w:t>
             </w:r>
           </w:p>
         </w:tc>
@@ -4828,13 +4764,7 @@
           </w:tcPr>
           <w:p>
             <w:r>
-              <w:t>Attempted(</w:t>
-            </w:r>
-            <w:r>
-              <w:t>3</w:t>
-            </w:r>
-            <w:r>
-              <w:t>)</w:t>
+              <w:t>Attempted(3)</w:t>
             </w:r>
           </w:p>
         </w:tc>
@@ -4885,13 +4815,7 @@
           </w:tcPr>
           <w:p>
             <w:r>
-              <w:t>Attempted(</w:t>
-            </w:r>
-            <w:r>
-              <w:t>3</w:t>
-            </w:r>
-            <w:r>
-              <w:t>)</w:t>
+              <w:t>Attempted(3)</w:t>
             </w:r>
           </w:p>
         </w:tc>
@@ -4947,13 +4871,7 @@
           </w:tcPr>
           <w:p>
             <w:r>
-              <w:t>Attempted(</w:t>
-            </w:r>
-            <w:r>
-              <w:t>3</w:t>
-            </w:r>
-            <w:r>
-              <w:t>)</w:t>
+              <w:t>Attempted(3)</w:t>
             </w:r>
           </w:p>
         </w:tc>
@@ -5004,13 +4922,7 @@
           </w:tcPr>
           <w:p>
             <w:r>
-              <w:t>Attempted(</w:t>
-            </w:r>
-            <w:r>
-              <w:t>3</w:t>
-            </w:r>
-            <w:r>
-              <w:t>)</w:t>
+              <w:t>Attempted(3)</w:t>
             </w:r>
           </w:p>
         </w:tc>
@@ -5061,13 +4973,7 @@
           </w:tcPr>
           <w:p>
             <w:r>
-              <w:t>Attempted(</w:t>
-            </w:r>
-            <w:r>
-              <w:t>5</w:t>
-            </w:r>
-            <w:r>
-              <w:t>)</w:t>
+              <w:t>Attempted(5)</w:t>
             </w:r>
           </w:p>
         </w:tc>
@@ -5083,13 +4989,7 @@
           </w:tcPr>
           <w:p>
             <w:r>
-              <w:t>Accepts tokens appropriately and generates OperationNode or returns partial result (</w:t>
-            </w:r>
-            <w:r>
-              <w:t>10</w:t>
-            </w:r>
-            <w:r>
-              <w:t>)</w:t>
+              <w:t>Accepts tokens appropriately and generates OperationNode or returns partial result (10)</w:t>
             </w:r>
           </w:p>
         </w:tc>
@@ -5124,13 +5024,7 @@
           </w:tcPr>
           <w:p>
             <w:r>
-              <w:t>Attempted(</w:t>
-            </w:r>
-            <w:r>
-              <w:t>5</w:t>
-            </w:r>
-            <w:r>
-              <w:t>)</w:t>
+              <w:t>Attempted(5)</w:t>
             </w:r>
           </w:p>
         </w:tc>
@@ -5146,13 +5040,7 @@
           </w:tcPr>
           <w:p>
             <w:r>
-              <w:t xml:space="preserve">Accepts tokens appropriately and generates </w:t>
-            </w:r>
-            <w:r>
-              <w:t>AssignmentNode</w:t>
-            </w:r>
-            <w:r>
-              <w:t xml:space="preserve"> or returns partial result (10)</w:t>
+              <w:t>Accepts tokens appropriately and generates AssignmentNode or returns partial result (10)</w:t>
             </w:r>
           </w:p>
         </w:tc>
@@ -5172,7 +5060,7 @@
 </file>
 
 <file path=word/numbering.xml><?xml version="1.0" encoding="utf-8"?>
-<w:numbering xmlns:wpc="http://schemas.microsoft.com/office/word/2010/wordprocessingCanvas" xmlns:cx="http://schemas.microsoft.com/office/drawing/2014/chartex" xmlns:cx1="http://schemas.microsoft.com/office/drawing/2015/9/8/chartex" xmlns:cx2="http://schemas.microsoft.com/office/drawing/2015/10/21/chartex" xmlns:cx3="http://schemas.microsoft.com/office/drawing/2016/5/9/chartex" xmlns:cx4="http://schemas.microsoft.com/office/drawing/2016/5/10/chartex" xmlns:cx5="http://schemas.microsoft.com/office/drawing/2016/5/11/chartex" xmlns:cx6="http://schemas.microsoft.com/office/drawing/2016/5/12/chartex" xmlns:cx7="http://schemas.microsoft.com/office/drawing/2016/5/13/chartex" xmlns:cx8="http://schemas.microsoft.com/office/drawing/2016/5/14/chartex" xmlns:mc="http://schemas.openxmlformats.org/markup-compatibility/2006" xmlns:aink="http://schemas.microsoft.com/office/drawing/2016/ink" xmlns:am3d="http://schemas.microsoft.com/office/drawing/2017/model3d" xmlns:o="urn:schemas-microsoft-com:office:office" xmlns:oel="http://schemas.microsoft.com/office/2019/extlst" xmlns:r="http://schemas.openxmlformats.org/officeDocument/2006/relationships" xmlns:m="http://schemas.openxmlformats.org/officeDocument/2006/math" xmlns:v="urn:schemas-microsoft-com:vml" xmlns:wp14="http://schemas.microsoft.com/office/word/2010/wordprocessingDrawing" xmlns:wp="http://schemas.openxmlformats.org/drawingml/2006/wordprocessingDrawing" xmlns:w10="urn:schemas-microsoft-com:office:word" xmlns:w="http://schemas.openxmlformats.org/wordprocessingml/2006/main" xmlns:w14="http://schemas.microsoft.com/office/word/2010/wordml" xmlns:w15="http://schemas.microsoft.com/office/word/2012/wordml" xmlns:w16cex="http://schemas.microsoft.com/office/word/2018/wordml/cex" xmlns:w16cid="http://schemas.microsoft.com/office/word/2016/wordml/cid" xmlns:w16="http://schemas.microsoft.com/office/word/2018/wordml" xmlns:w16du="http://schemas.microsoft.com/office/word/2023/wordml/word16du" xmlns:w16sdtdh="http://schemas.microsoft.com/office/word/2020/wordml/sdtdatahash" xmlns:w16se="http://schemas.microsoft.com/office/word/2015/wordml/symex" xmlns:wpg="http://schemas.microsoft.com/office/word/2010/wordprocessingGroup" xmlns:wpi="http://schemas.microsoft.com/office/word/2010/wordprocessingInk" xmlns:wne="http://schemas.microsoft.com/office/word/2006/wordml" xmlns:wps="http://schemas.microsoft.com/office/word/2010/wordprocessingShape" mc:Ignorable="w14 w15 w16se w16cid w16 w16cex w16sdtdh wp14">
+<w:numbering xmlns:wpc="http://schemas.microsoft.com/office/word/2010/wordprocessingCanvas" xmlns:cx="http://schemas.microsoft.com/office/drawing/2014/chartex" xmlns:cx1="http://schemas.microsoft.com/office/drawing/2015/9/8/chartex" xmlns:cx2="http://schemas.microsoft.com/office/drawing/2015/10/21/chartex" xmlns:cx3="http://schemas.microsoft.com/office/drawing/2016/5/9/chartex" xmlns:cx4="http://schemas.microsoft.com/office/drawing/2016/5/10/chartex" xmlns:cx5="http://schemas.microsoft.com/office/drawing/2016/5/11/chartex" xmlns:cx6="http://schemas.microsoft.com/office/drawing/2016/5/12/chartex" xmlns:cx7="http://schemas.microsoft.com/office/drawing/2016/5/13/chartex" xmlns:cx8="http://schemas.microsoft.com/office/drawing/2016/5/14/chartex" xmlns:mc="http://schemas.openxmlformats.org/markup-compatibility/2006" xmlns:aink="http://schemas.microsoft.com/office/drawing/2016/ink" xmlns:am3d="http://schemas.microsoft.com/office/drawing/2017/model3d" xmlns:o="urn:schemas-microsoft-com:office:office" xmlns:oel="http://schemas.microsoft.com/office/2019/extlst" xmlns:r="http://schemas.openxmlformats.org/officeDocument/2006/relationships" xmlns:m="http://schemas.openxmlformats.org/officeDocument/2006/math" xmlns:v="urn:schemas-microsoft-com:vml" xmlns:wp14="http://schemas.microsoft.com/office/word/2010/wordprocessingDrawing" xmlns:wp="http://schemas.openxmlformats.org/drawingml/2006/wordprocessingDrawing" xmlns:w10="urn:schemas-microsoft-com:office:word" xmlns:w="http://schemas.openxmlformats.org/wordprocessingml/2006/main" xmlns:w14="http://schemas.microsoft.com/office/word/2010/wordml" xmlns:w15="http://schemas.microsoft.com/office/word/2012/wordml" xmlns:w16cex="http://schemas.microsoft.com/office/word/2018/wordml/cex" xmlns:w16cid="http://schemas.microsoft.com/office/word/2016/wordml/cid" xmlns:w16="http://schemas.microsoft.com/office/word/2018/wordml" xmlns:w16sdtdh="http://schemas.microsoft.com/office/word/2020/wordml/sdtdatahash" xmlns:w16se="http://schemas.microsoft.com/office/word/2015/wordml/symex" xmlns:wpg="http://schemas.microsoft.com/office/word/2010/wordprocessingGroup" xmlns:wpi="http://schemas.microsoft.com/office/word/2010/wordprocessingInk" xmlns:wne="http://schemas.microsoft.com/office/word/2006/wordml" xmlns:wps="http://schemas.microsoft.com/office/word/2010/wordprocessingShape" mc:Ignorable="w14 w15 w16se w16cid w16 w16cex w16sdtdh wp14">
   <w:abstractNum w:abstractNumId="0" w15:restartNumberingAfterBreak="0">
     <w:nsid w:val="5D8F0507"/>
     <w:multiLevelType w:val="hybridMultilevel"/>

</xml_diff>